<commit_message>
Oppdatert med time counter
</commit_message>
<xml_diff>
--- a/Unity eksamen rapport.docx
+++ b/Unity eksamen rapport.docx
@@ -253,6 +253,26 @@
       </w:pPr>
       <w:bookmarkStart w:id="0" w:name="_GoBack"/>
       <w:bookmarkEnd w:id="0"/>
+    </w:p>
+    <w:p>
+      <w:pPr>
+        <w:spacing w:line="360" w:lineRule="auto"/>
+        <w:rPr>
+          <w:rFonts w:ascii="Arial" w:hAnsi="Arial" w:cs="Arial"/>
+          <w:sz w:val="24"/>
+          <w:szCs w:val="24"/>
+        </w:rPr>
+      </w:pPr>
+    </w:p>
+    <w:p>
+      <w:pPr>
+        <w:spacing w:line="360" w:lineRule="auto"/>
+        <w:rPr>
+          <w:rFonts w:ascii="Arial" w:hAnsi="Arial" w:cs="Arial"/>
+          <w:sz w:val="24"/>
+          <w:szCs w:val="24"/>
+        </w:rPr>
+      </w:pPr>
     </w:p>
     <w:p>
       <w:pPr>

</xml_diff>

<commit_message>
ferdigstilt versjon av rapport
</commit_message>
<xml_diff>
--- a/Unity eksamen rapport.docx
+++ b/Unity eksamen rapport.docx
@@ -126,7 +126,23 @@
           <w:sz w:val="24"/>
           <w:szCs w:val="24"/>
         </w:rPr>
-        <w:t>Selv om vi hadde bestemt oss for hva slags type spill vi skulle lage, så ventet vi med å bestemme oss for temaet til spillet. Vi brukte et par dager på å fortsette å drøfte ideer. Samtidig som vi drøftet ideer, lagde Philip testbaner. Det gjorde det lettere for alle å visualisere ideene som ble lagt frem.</w:t>
+        <w:t xml:space="preserve">Selv om vi hadde bestemt oss for hva slags type spill vi skulle lage, så ventet vi med å bestemme oss for temaet til spillet. Vi brukte et par dager på å fortsette å drøfte ideer. Samtidig som vi drøftet ideer, </w:t>
+      </w:r>
+      <w:r>
+        <w:rPr>
+          <w:rFonts w:ascii="Arial" w:hAnsi="Arial" w:cs="Arial"/>
+          <w:sz w:val="24"/>
+          <w:szCs w:val="24"/>
+        </w:rPr>
+        <w:t xml:space="preserve">ble det laget </w:t>
+      </w:r>
+      <w:r>
+        <w:rPr>
+          <w:rFonts w:ascii="Arial" w:hAnsi="Arial" w:cs="Arial"/>
+          <w:sz w:val="24"/>
+          <w:szCs w:val="24"/>
+        </w:rPr>
+        <w:t>testbaner. Det gjorde det lettere for alle å visualisere ideene som ble lagt frem.</w:t>
       </w:r>
       <w:r>
         <w:rPr>
@@ -239,20 +255,713 @@
           <w:sz w:val="24"/>
           <w:szCs w:val="24"/>
         </w:rPr>
-        <w:t>Noen gikk i gang med å designe selve banen der spillet tar plass. Mens andre jobbet på rapportskriving, design av startside UI og koding. Så langt i gruppearbeidet vil vi si oss svært fornøyde med samarbeid og utførelse.</w:t>
-      </w:r>
-    </w:p>
-    <w:p>
-      <w:pPr>
-        <w:spacing w:line="360" w:lineRule="auto"/>
-        <w:rPr>
-          <w:rFonts w:ascii="Arial" w:hAnsi="Arial" w:cs="Arial"/>
-          <w:sz w:val="24"/>
-          <w:szCs w:val="24"/>
-        </w:rPr>
+        <w:t>Noen gikk i gang med å designe selve banen der spillet tar plass. Mens andre jobbet på rapportskriving, design av startside</w:t>
+      </w:r>
+      <w:r>
+        <w:rPr>
+          <w:rFonts w:ascii="Arial" w:hAnsi="Arial" w:cs="Arial"/>
+          <w:sz w:val="24"/>
+          <w:szCs w:val="24"/>
+        </w:rPr>
+        <w:t xml:space="preserve"> samt pausemeny</w:t>
+      </w:r>
+      <w:r>
+        <w:rPr>
+          <w:rFonts w:ascii="Arial" w:hAnsi="Arial" w:cs="Arial"/>
+          <w:sz w:val="24"/>
+          <w:szCs w:val="24"/>
+        </w:rPr>
+        <w:t xml:space="preserve"> og koding. Så langt i gruppearbeidet vil vi si oss svært fornøyde med samarbeid og utførelse.</w:t>
+      </w:r>
+    </w:p>
+    <w:p>
+      <w:pPr>
+        <w:spacing w:line="360" w:lineRule="auto"/>
+        <w:rPr>
+          <w:rFonts w:ascii="Arial" w:hAnsi="Arial" w:cs="Arial"/>
+          <w:sz w:val="24"/>
+          <w:szCs w:val="24"/>
+        </w:rPr>
+      </w:pPr>
+      <w:r>
+        <w:rPr>
+          <w:rFonts w:ascii="Arial" w:hAnsi="Arial" w:cs="Arial"/>
+          <w:sz w:val="24"/>
+          <w:szCs w:val="24"/>
+        </w:rPr>
+        <w:t xml:space="preserve">Det første som ble designet ferdig var banen. Etter vi hadde en bane klar trengte vi bare en bil for å teste. Vi startet med en helt standard bil, </w:t>
+      </w:r>
+      <w:r>
+        <w:rPr>
+          <w:rFonts w:ascii="Arial" w:hAnsi="Arial" w:cs="Arial"/>
+          <w:sz w:val="24"/>
+          <w:szCs w:val="24"/>
+        </w:rPr>
+        <w:t xml:space="preserve">som var </w:t>
+      </w:r>
+      <w:r>
+        <w:rPr>
+          <w:rFonts w:ascii="Arial" w:hAnsi="Arial" w:cs="Arial"/>
+          <w:sz w:val="24"/>
+          <w:szCs w:val="24"/>
+        </w:rPr>
+        <w:t>midlertidig</w:t>
+      </w:r>
+      <w:r>
+        <w:rPr>
+          <w:rFonts w:ascii="Arial" w:hAnsi="Arial" w:cs="Arial"/>
+          <w:sz w:val="24"/>
+          <w:szCs w:val="24"/>
+        </w:rPr>
+        <w:t xml:space="preserve"> </w:t>
+      </w:r>
+      <w:r>
+        <w:rPr>
+          <w:rFonts w:ascii="Arial" w:hAnsi="Arial" w:cs="Arial"/>
+          <w:sz w:val="24"/>
+          <w:szCs w:val="24"/>
+        </w:rPr>
+        <w:t>kun for testing. Under testingen oppdaget vi et par ting vi kunne forbedre. Vi fant samtlige snarveie</w:t>
+      </w:r>
+      <w:r>
+        <w:rPr>
+          <w:rFonts w:ascii="Arial" w:hAnsi="Arial" w:cs="Arial"/>
+          <w:sz w:val="24"/>
+          <w:szCs w:val="24"/>
+        </w:rPr>
+        <w:t>r</w:t>
+      </w:r>
+      <w:r>
+        <w:rPr>
+          <w:rFonts w:ascii="Arial" w:hAnsi="Arial" w:cs="Arial"/>
+          <w:sz w:val="24"/>
+          <w:szCs w:val="24"/>
+        </w:rPr>
+        <w:t xml:space="preserve"> man kunne bruke for å komme kjappere i mål. Dette ville vi selvsagt unngå, derfor lagde vi checkpoints. Det gjorde at man var nødt til å kjøre gjennom hele banen for å fullføre.</w:t>
+      </w:r>
+    </w:p>
+    <w:p>
+      <w:pPr>
+        <w:spacing w:line="360" w:lineRule="auto"/>
+        <w:rPr>
+          <w:rFonts w:ascii="Arial" w:hAnsi="Arial" w:cs="Arial"/>
+          <w:sz w:val="24"/>
+          <w:szCs w:val="24"/>
+        </w:rPr>
+      </w:pPr>
+      <w:r>
+        <w:rPr>
+          <w:rFonts w:ascii="Arial" w:hAnsi="Arial" w:cs="Arial"/>
+          <w:sz w:val="24"/>
+          <w:szCs w:val="24"/>
+        </w:rPr>
+        <w:lastRenderedPageBreak/>
+        <w:t>Vi designet også vår egen bil. Når vi begynte å teste banen med den nye bilen merket vi forskjell fra testbilen.</w:t>
+      </w:r>
+      <w:r>
+        <w:rPr>
+          <w:rFonts w:ascii="Arial" w:hAnsi="Arial" w:cs="Arial"/>
+          <w:sz w:val="24"/>
+          <w:szCs w:val="24"/>
+        </w:rPr>
+        <w:t xml:space="preserve"> Tilpasning av den nye bilen var noe vi syntes var spesielt vanskelig.</w:t>
+      </w:r>
+      <w:r>
+        <w:rPr>
+          <w:rFonts w:ascii="Arial" w:hAnsi="Arial" w:cs="Arial"/>
+          <w:sz w:val="24"/>
+          <w:szCs w:val="24"/>
+        </w:rPr>
+        <w:t xml:space="preserve"> </w:t>
+      </w:r>
+    </w:p>
+    <w:p>
+      <w:pPr>
+        <w:spacing w:line="360" w:lineRule="auto"/>
+        <w:rPr>
+          <w:rFonts w:ascii="Arial" w:hAnsi="Arial" w:cs="Arial"/>
+          <w:sz w:val="24"/>
+          <w:szCs w:val="24"/>
+        </w:rPr>
+      </w:pPr>
+      <w:r>
+        <w:rPr>
+          <w:rFonts w:ascii="Arial" w:hAnsi="Arial" w:cs="Arial"/>
+          <w:sz w:val="24"/>
+          <w:szCs w:val="24"/>
+        </w:rPr>
+        <w:t>Vi gjorde endringer som:</w:t>
+      </w:r>
+    </w:p>
+    <w:p>
+      <w:pPr>
+        <w:pStyle w:val="Listeavsnitt"/>
+        <w:numPr>
+          <w:ilvl w:val="0"/>
+          <w:numId w:val="1"/>
+        </w:numPr>
+        <w:spacing w:line="360" w:lineRule="auto"/>
+        <w:rPr>
+          <w:rFonts w:ascii="Arial" w:hAnsi="Arial" w:cs="Arial"/>
+          <w:sz w:val="24"/>
+          <w:szCs w:val="24"/>
+        </w:rPr>
+      </w:pPr>
+      <w:r>
+        <w:rPr>
+          <w:rFonts w:ascii="Arial" w:hAnsi="Arial" w:cs="Arial"/>
+          <w:sz w:val="24"/>
+          <w:szCs w:val="24"/>
+        </w:rPr>
+        <w:t>Maks hastighet</w:t>
+      </w:r>
+    </w:p>
+    <w:p>
+      <w:pPr>
+        <w:pStyle w:val="Listeavsnitt"/>
+        <w:numPr>
+          <w:ilvl w:val="0"/>
+          <w:numId w:val="1"/>
+        </w:numPr>
+        <w:spacing w:line="360" w:lineRule="auto"/>
+        <w:rPr>
+          <w:rFonts w:ascii="Arial" w:hAnsi="Arial" w:cs="Arial"/>
+          <w:sz w:val="24"/>
+          <w:szCs w:val="24"/>
+        </w:rPr>
+      </w:pPr>
+      <w:r>
+        <w:rPr>
+          <w:rFonts w:ascii="Arial" w:hAnsi="Arial" w:cs="Arial"/>
+          <w:sz w:val="24"/>
+          <w:szCs w:val="24"/>
+        </w:rPr>
+        <w:t>V</w:t>
+      </w:r>
+      <w:r>
+        <w:rPr>
+          <w:rFonts w:ascii="Arial" w:hAnsi="Arial" w:cs="Arial"/>
+          <w:sz w:val="24"/>
+          <w:szCs w:val="24"/>
+        </w:rPr>
+        <w:t xml:space="preserve">ekt </w:t>
+      </w:r>
+    </w:p>
+    <w:p>
+      <w:pPr>
+        <w:pStyle w:val="Listeavsnitt"/>
+        <w:numPr>
+          <w:ilvl w:val="0"/>
+          <w:numId w:val="1"/>
+        </w:numPr>
+        <w:spacing w:line="360" w:lineRule="auto"/>
+        <w:rPr>
+          <w:rFonts w:ascii="Arial" w:hAnsi="Arial" w:cs="Arial"/>
+          <w:sz w:val="24"/>
+          <w:szCs w:val="24"/>
+        </w:rPr>
+      </w:pPr>
+      <w:r>
+        <w:rPr>
+          <w:rFonts w:ascii="Arial" w:hAnsi="Arial" w:cs="Arial"/>
+          <w:sz w:val="24"/>
+          <w:szCs w:val="24"/>
+        </w:rPr>
+        <w:t>K</w:t>
+      </w:r>
+      <w:r>
+        <w:rPr>
+          <w:rFonts w:ascii="Arial" w:hAnsi="Arial" w:cs="Arial"/>
+          <w:sz w:val="24"/>
+          <w:szCs w:val="24"/>
+        </w:rPr>
+        <w:t>amera vinkel</w:t>
+      </w:r>
+      <w:r>
+        <w:rPr>
+          <w:rFonts w:ascii="Arial" w:hAnsi="Arial" w:cs="Arial"/>
+          <w:sz w:val="24"/>
+          <w:szCs w:val="24"/>
+        </w:rPr>
+        <w:t xml:space="preserve"> </w:t>
+      </w:r>
+    </w:p>
+    <w:p>
+      <w:pPr>
+        <w:spacing w:line="360" w:lineRule="auto"/>
+        <w:rPr>
+          <w:rFonts w:ascii="Arial" w:hAnsi="Arial" w:cs="Arial"/>
+          <w:sz w:val="24"/>
+          <w:szCs w:val="24"/>
+        </w:rPr>
+      </w:pPr>
+      <w:r>
+        <w:rPr>
+          <w:rFonts w:ascii="Arial" w:hAnsi="Arial" w:cs="Arial"/>
+          <w:sz w:val="24"/>
+          <w:szCs w:val="24"/>
+        </w:rPr>
+        <w:t>Problemene som oppstod når vi hadde lagd den nye bilen var at bilen veltet for lett, og kameraet hakket. Dette fikset vi før levering.</w:t>
+      </w:r>
+    </w:p>
+    <w:p>
+      <w:pPr>
+        <w:spacing w:line="360" w:lineRule="auto"/>
+        <w:rPr>
+          <w:rFonts w:ascii="Arial" w:hAnsi="Arial" w:cs="Arial"/>
+          <w:sz w:val="24"/>
+          <w:szCs w:val="24"/>
+        </w:rPr>
+      </w:pPr>
+      <w:r>
+        <w:rPr>
+          <w:rFonts w:ascii="Arial" w:hAnsi="Arial" w:cs="Arial"/>
+          <w:sz w:val="24"/>
+          <w:szCs w:val="24"/>
+        </w:rPr>
+        <w:t>I starten slet vi også med fildeling og at alle hadde den nyeste versjonen av spillet til enhver tid. Vi innså fort hvor viktig det er med grunnleggende kunnskap innenfor GIT før man setter i gang med et gruppeprosjekt.</w:t>
+      </w:r>
+    </w:p>
+    <w:p>
+      <w:pPr>
+        <w:pStyle w:val="Tittel"/>
+      </w:pPr>
+    </w:p>
+    <w:p>
+      <w:pPr>
+        <w:pStyle w:val="Tittel"/>
       </w:pPr>
       <w:bookmarkStart w:id="0" w:name="_GoBack"/>
       <w:bookmarkEnd w:id="0"/>
+      <w:r>
+        <w:t>Asset- og referanseliste</w:t>
+      </w:r>
+    </w:p>
+    <w:p/>
+    <w:p>
+      <w:pPr>
+        <w:pBdr>
+          <w:top w:val="single" w:sz="4" w:space="1" w:color="auto"/>
+          <w:left w:val="single" w:sz="4" w:space="4" w:color="auto"/>
+          <w:bottom w:val="single" w:sz="4" w:space="1" w:color="auto"/>
+          <w:right w:val="single" w:sz="4" w:space="4" w:color="auto"/>
+        </w:pBdr>
+        <w:spacing w:line="240" w:lineRule="auto"/>
+        <w:rPr>
+          <w:sz w:val="16"/>
+          <w:szCs w:val="16"/>
+        </w:rPr>
+      </w:pPr>
+      <w:hyperlink r:id="rId5" w:tgtFrame="_blank" w:history="1">
+        <w:r>
+          <w:rPr>
+            <w:rStyle w:val="Hyperkobling"/>
+            <w:rFonts w:ascii="Segoe UI" w:hAnsi="Segoe UI" w:cs="Segoe UI"/>
+            <w:color w:val="000000"/>
+            <w:sz w:val="16"/>
+            <w:szCs w:val="16"/>
+            <w:shd w:val="clear" w:color="auto" w:fill="F1F0F0"/>
+          </w:rPr>
+          <w:t>https://www.youtube.com/watch?v=8xdXJtu6nig</w:t>
+        </w:r>
+      </w:hyperlink>
+    </w:p>
+    <w:p>
+      <w:pPr>
+        <w:pBdr>
+          <w:top w:val="single" w:sz="4" w:space="1" w:color="auto"/>
+          <w:left w:val="single" w:sz="4" w:space="4" w:color="auto"/>
+          <w:bottom w:val="single" w:sz="4" w:space="1" w:color="auto"/>
+          <w:right w:val="single" w:sz="4" w:space="4" w:color="auto"/>
+        </w:pBdr>
+        <w:spacing w:line="240" w:lineRule="auto"/>
+        <w:rPr>
+          <w:sz w:val="16"/>
+          <w:szCs w:val="16"/>
+        </w:rPr>
+      </w:pPr>
+      <w:hyperlink r:id="rId6" w:tgtFrame="_blank" w:history="1">
+        <w:r>
+          <w:rPr>
+            <w:rStyle w:val="Hyperkobling"/>
+            <w:rFonts w:ascii="Segoe UI" w:hAnsi="Segoe UI" w:cs="Segoe UI"/>
+            <w:color w:val="000000"/>
+            <w:sz w:val="16"/>
+            <w:szCs w:val="16"/>
+            <w:shd w:val="clear" w:color="auto" w:fill="F1F0F0"/>
+          </w:rPr>
+          <w:t>https://assetstore.unity.com/packages/3d/vehicles/land/pickup-model-135387</w:t>
+        </w:r>
+      </w:hyperlink>
+    </w:p>
+    <w:p>
+      <w:pPr>
+        <w:pBdr>
+          <w:top w:val="single" w:sz="4" w:space="1" w:color="auto"/>
+          <w:left w:val="single" w:sz="4" w:space="4" w:color="auto"/>
+          <w:bottom w:val="single" w:sz="4" w:space="1" w:color="auto"/>
+          <w:right w:val="single" w:sz="4" w:space="4" w:color="auto"/>
+        </w:pBdr>
+        <w:spacing w:line="240" w:lineRule="auto"/>
+        <w:rPr>
+          <w:sz w:val="16"/>
+          <w:szCs w:val="16"/>
+        </w:rPr>
+      </w:pPr>
+      <w:hyperlink r:id="rId7" w:tgtFrame="_blank" w:history="1">
+        <w:r>
+          <w:rPr>
+            <w:rStyle w:val="Hyperkobling"/>
+            <w:rFonts w:ascii="Segoe UI" w:hAnsi="Segoe UI" w:cs="Segoe UI"/>
+            <w:color w:val="000000"/>
+            <w:sz w:val="16"/>
+            <w:szCs w:val="16"/>
+            <w:shd w:val="clear" w:color="auto" w:fill="F1F0F0"/>
+          </w:rPr>
+          <w:t>https://assetstore.unity.com/packages/3d/props/guns/modern-weapons-pack-14233</w:t>
+        </w:r>
+      </w:hyperlink>
+    </w:p>
+    <w:p>
+      <w:pPr>
+        <w:pBdr>
+          <w:top w:val="single" w:sz="4" w:space="1" w:color="auto"/>
+          <w:left w:val="single" w:sz="4" w:space="4" w:color="auto"/>
+          <w:bottom w:val="single" w:sz="4" w:space="1" w:color="auto"/>
+          <w:right w:val="single" w:sz="4" w:space="4" w:color="auto"/>
+        </w:pBdr>
+        <w:spacing w:line="240" w:lineRule="auto"/>
+        <w:rPr>
+          <w:color w:val="FF0000"/>
+          <w:sz w:val="16"/>
+          <w:szCs w:val="16"/>
+        </w:rPr>
+      </w:pPr>
+      <w:hyperlink r:id="rId8" w:tgtFrame="_blank" w:history="1">
+        <w:r>
+          <w:rPr>
+            <w:rStyle w:val="Hyperkobling"/>
+            <w:rFonts w:ascii="Segoe UI" w:hAnsi="Segoe UI" w:cs="Segoe UI"/>
+            <w:color w:val="000000"/>
+            <w:sz w:val="16"/>
+            <w:szCs w:val="16"/>
+            <w:shd w:val="clear" w:color="auto" w:fill="F1F0F0"/>
+          </w:rPr>
+          <w:t>https://assetstore.unity.com/packages/3d/props/realistic-flag-pack-116392</w:t>
+        </w:r>
+      </w:hyperlink>
+    </w:p>
+    <w:p>
+      <w:pPr>
+        <w:pBdr>
+          <w:top w:val="single" w:sz="4" w:space="1" w:color="auto"/>
+          <w:left w:val="single" w:sz="4" w:space="4" w:color="auto"/>
+          <w:bottom w:val="single" w:sz="4" w:space="1" w:color="auto"/>
+          <w:right w:val="single" w:sz="4" w:space="4" w:color="auto"/>
+        </w:pBdr>
+        <w:spacing w:line="240" w:lineRule="auto"/>
+        <w:rPr>
+          <w:sz w:val="16"/>
+          <w:szCs w:val="16"/>
+        </w:rPr>
+      </w:pPr>
+      <w:hyperlink r:id="rId9" w:tgtFrame="_blank" w:history="1">
+        <w:r>
+          <w:rPr>
+            <w:rStyle w:val="Hyperkobling"/>
+            <w:rFonts w:ascii="Segoe UI" w:hAnsi="Segoe UI" w:cs="Segoe UI"/>
+            <w:color w:val="000000"/>
+            <w:sz w:val="16"/>
+            <w:szCs w:val="16"/>
+            <w:shd w:val="clear" w:color="auto" w:fill="F1F0F0"/>
+          </w:rPr>
+          <w:t>https://www.youtube.com/watch?v=zc8ac_qUXQY</w:t>
+        </w:r>
+      </w:hyperlink>
+    </w:p>
+    <w:p>
+      <w:pPr>
+        <w:pBdr>
+          <w:top w:val="single" w:sz="4" w:space="1" w:color="auto"/>
+          <w:left w:val="single" w:sz="4" w:space="4" w:color="auto"/>
+          <w:bottom w:val="single" w:sz="4" w:space="1" w:color="auto"/>
+          <w:right w:val="single" w:sz="4" w:space="4" w:color="auto"/>
+        </w:pBdr>
+        <w:spacing w:line="240" w:lineRule="auto"/>
+        <w:rPr>
+          <w:sz w:val="16"/>
+          <w:szCs w:val="16"/>
+        </w:rPr>
+      </w:pPr>
+      <w:hyperlink r:id="rId10" w:tgtFrame="_blank" w:history="1">
+        <w:r>
+          <w:rPr>
+            <w:rStyle w:val="Hyperkobling"/>
+            <w:rFonts w:ascii="Segoe UI" w:hAnsi="Segoe UI" w:cs="Segoe UI"/>
+            <w:color w:val="000000"/>
+            <w:sz w:val="16"/>
+            <w:szCs w:val="16"/>
+            <w:shd w:val="clear" w:color="auto" w:fill="F1F0F0"/>
+          </w:rPr>
+          <w:t>https://youtu.be/JivuXdrIHK0</w:t>
+        </w:r>
+      </w:hyperlink>
+    </w:p>
+    <w:p>
+      <w:pPr>
+        <w:pBdr>
+          <w:top w:val="single" w:sz="4" w:space="1" w:color="auto"/>
+          <w:left w:val="single" w:sz="4" w:space="4" w:color="auto"/>
+          <w:bottom w:val="single" w:sz="4" w:space="1" w:color="auto"/>
+          <w:right w:val="single" w:sz="4" w:space="4" w:color="auto"/>
+        </w:pBdr>
+        <w:spacing w:line="240" w:lineRule="auto"/>
+        <w:rPr>
+          <w:sz w:val="16"/>
+          <w:szCs w:val="16"/>
+        </w:rPr>
+      </w:pPr>
+      <w:hyperlink r:id="rId11" w:tgtFrame="_blank" w:history="1">
+        <w:r>
+          <w:rPr>
+            <w:rStyle w:val="Hyperkobling"/>
+            <w:rFonts w:ascii="Segoe UI" w:hAnsi="Segoe UI" w:cs="Segoe UI"/>
+            <w:color w:val="000000"/>
+            <w:sz w:val="16"/>
+            <w:szCs w:val="16"/>
+            <w:shd w:val="clear" w:color="auto" w:fill="F1F0F0"/>
+          </w:rPr>
+          <w:t>https://www.youtube.com/watch?v=ehDRTdRGd1w&amp;t=18419s</w:t>
+        </w:r>
+      </w:hyperlink>
+    </w:p>
+    <w:p>
+      <w:pPr>
+        <w:pBdr>
+          <w:top w:val="single" w:sz="4" w:space="1" w:color="auto"/>
+          <w:left w:val="single" w:sz="4" w:space="4" w:color="auto"/>
+          <w:bottom w:val="single" w:sz="4" w:space="1" w:color="auto"/>
+          <w:right w:val="single" w:sz="4" w:space="4" w:color="auto"/>
+        </w:pBdr>
+        <w:spacing w:line="240" w:lineRule="auto"/>
+        <w:rPr>
+          <w:sz w:val="16"/>
+          <w:szCs w:val="16"/>
+        </w:rPr>
+      </w:pPr>
+      <w:hyperlink r:id="rId12" w:tgtFrame="_blank" w:history="1">
+        <w:r>
+          <w:rPr>
+            <w:rStyle w:val="Hyperkobling"/>
+            <w:rFonts w:ascii="Segoe UI" w:hAnsi="Segoe UI" w:cs="Segoe UI"/>
+            <w:color w:val="000000"/>
+            <w:sz w:val="16"/>
+            <w:szCs w:val="16"/>
+            <w:shd w:val="clear" w:color="auto" w:fill="F1F0F0"/>
+          </w:rPr>
+          <w:t>https://assetstore.unity.com/packages/3d/vegetation/plants/cactus-pack-11547</w:t>
+        </w:r>
+      </w:hyperlink>
+    </w:p>
+    <w:p>
+      <w:pPr>
+        <w:pBdr>
+          <w:top w:val="single" w:sz="4" w:space="1" w:color="auto"/>
+          <w:left w:val="single" w:sz="4" w:space="4" w:color="auto"/>
+          <w:bottom w:val="single" w:sz="4" w:space="1" w:color="auto"/>
+          <w:right w:val="single" w:sz="4" w:space="4" w:color="auto"/>
+        </w:pBdr>
+        <w:spacing w:line="240" w:lineRule="auto"/>
+        <w:rPr>
+          <w:sz w:val="16"/>
+          <w:szCs w:val="16"/>
+        </w:rPr>
+      </w:pPr>
+      <w:hyperlink r:id="rId13" w:tgtFrame="_blank" w:history="1">
+        <w:r>
+          <w:rPr>
+            <w:rStyle w:val="Hyperkobling"/>
+            <w:rFonts w:ascii="Segoe UI" w:hAnsi="Segoe UI" w:cs="Segoe UI"/>
+            <w:color w:val="000000"/>
+            <w:sz w:val="16"/>
+            <w:szCs w:val="16"/>
+            <w:shd w:val="clear" w:color="auto" w:fill="F1F0F0"/>
+          </w:rPr>
+          <w:t>https://assetstore.unity.com/packages/2d/textures-materials/sky/classic-skybox-24923</w:t>
+        </w:r>
+      </w:hyperlink>
+    </w:p>
+    <w:p>
+      <w:pPr>
+        <w:pBdr>
+          <w:top w:val="single" w:sz="4" w:space="1" w:color="auto"/>
+          <w:left w:val="single" w:sz="4" w:space="4" w:color="auto"/>
+          <w:bottom w:val="single" w:sz="4" w:space="1" w:color="auto"/>
+          <w:right w:val="single" w:sz="4" w:space="4" w:color="auto"/>
+        </w:pBdr>
+        <w:spacing w:line="240" w:lineRule="auto"/>
+        <w:rPr>
+          <w:sz w:val="16"/>
+          <w:szCs w:val="16"/>
+        </w:rPr>
+      </w:pPr>
+      <w:hyperlink r:id="rId14" w:tgtFrame="_blank" w:history="1">
+        <w:r>
+          <w:rPr>
+            <w:rStyle w:val="Hyperkobling"/>
+            <w:rFonts w:ascii="Segoe UI" w:hAnsi="Segoe UI" w:cs="Segoe UI"/>
+            <w:color w:val="000000"/>
+            <w:sz w:val="16"/>
+            <w:szCs w:val="16"/>
+            <w:shd w:val="clear" w:color="auto" w:fill="F1F0F0"/>
+          </w:rPr>
+          <w:t>https://assetstore.unity.com/packages/2d/textures-materials/stone/desert-rock-material-137094</w:t>
+        </w:r>
+      </w:hyperlink>
+    </w:p>
+    <w:p>
+      <w:pPr>
+        <w:pBdr>
+          <w:top w:val="single" w:sz="4" w:space="1" w:color="auto"/>
+          <w:left w:val="single" w:sz="4" w:space="4" w:color="auto"/>
+          <w:bottom w:val="single" w:sz="4" w:space="1" w:color="auto"/>
+          <w:right w:val="single" w:sz="4" w:space="4" w:color="auto"/>
+        </w:pBdr>
+        <w:spacing w:line="240" w:lineRule="auto"/>
+        <w:rPr>
+          <w:sz w:val="16"/>
+          <w:szCs w:val="16"/>
+        </w:rPr>
+      </w:pPr>
+      <w:hyperlink r:id="rId15" w:tgtFrame="_blank" w:history="1">
+        <w:r>
+          <w:rPr>
+            <w:rStyle w:val="Hyperkobling"/>
+            <w:rFonts w:ascii="Segoe UI" w:hAnsi="Segoe UI" w:cs="Segoe UI"/>
+            <w:color w:val="000000"/>
+            <w:sz w:val="16"/>
+            <w:szCs w:val="16"/>
+            <w:shd w:val="clear" w:color="auto" w:fill="F1F0F0"/>
+          </w:rPr>
+          <w:t>https://assetstore.unity.com/packages/3d/environments/landscapes/mountains-canyons-cliffs-53984</w:t>
+        </w:r>
+      </w:hyperlink>
+    </w:p>
+    <w:p>
+      <w:pPr>
+        <w:pBdr>
+          <w:top w:val="single" w:sz="4" w:space="1" w:color="auto"/>
+          <w:left w:val="single" w:sz="4" w:space="4" w:color="auto"/>
+          <w:bottom w:val="single" w:sz="4" w:space="1" w:color="auto"/>
+          <w:right w:val="single" w:sz="4" w:space="4" w:color="auto"/>
+        </w:pBdr>
+        <w:spacing w:line="240" w:lineRule="auto"/>
+        <w:rPr>
+          <w:sz w:val="16"/>
+          <w:szCs w:val="16"/>
+        </w:rPr>
+      </w:pPr>
+      <w:hyperlink r:id="rId16" w:tgtFrame="_blank" w:history="1">
+        <w:r>
+          <w:rPr>
+            <w:rStyle w:val="Hyperkobling"/>
+            <w:rFonts w:ascii="Segoe UI" w:hAnsi="Segoe UI" w:cs="Segoe UI"/>
+            <w:color w:val="000000"/>
+            <w:sz w:val="16"/>
+            <w:szCs w:val="16"/>
+            <w:shd w:val="clear" w:color="auto" w:fill="F1F0F0"/>
+          </w:rPr>
+          <w:t>https://assetstore.unity.com/packages/3d/environments/urban/low-poly-street-pack-67475</w:t>
+        </w:r>
+      </w:hyperlink>
+    </w:p>
+    <w:p>
+      <w:pPr>
+        <w:pBdr>
+          <w:top w:val="single" w:sz="4" w:space="1" w:color="auto"/>
+          <w:left w:val="single" w:sz="4" w:space="4" w:color="auto"/>
+          <w:bottom w:val="single" w:sz="4" w:space="1" w:color="auto"/>
+          <w:right w:val="single" w:sz="4" w:space="4" w:color="auto"/>
+        </w:pBdr>
+        <w:spacing w:line="240" w:lineRule="auto"/>
+      </w:pPr>
+      <w:hyperlink r:id="rId17" w:tgtFrame="_blank" w:history="1">
+        <w:r>
+          <w:rPr>
+            <w:rStyle w:val="Hyperkobling"/>
+            <w:rFonts w:ascii="Segoe UI" w:hAnsi="Segoe UI" w:cs="Segoe UI"/>
+            <w:color w:val="000000"/>
+            <w:sz w:val="16"/>
+            <w:szCs w:val="16"/>
+            <w:shd w:val="clear" w:color="auto" w:fill="F1F0F0"/>
+          </w:rPr>
+          <w:t>https://www.youtube.com/watch?v=U1mlCPMYtPk</w:t>
+        </w:r>
+      </w:hyperlink>
+      <w:r>
+        <w:rPr>
+          <w:rFonts w:ascii="Segoe UI" w:hAnsi="Segoe UI" w:cs="Segoe UI"/>
+          <w:color w:val="000000"/>
+          <w:sz w:val="23"/>
+          <w:szCs w:val="23"/>
+        </w:rPr>
+        <w:br/>
+      </w:r>
+    </w:p>
+    <w:p>
+      <w:pPr>
+        <w:spacing w:line="360" w:lineRule="auto"/>
+        <w:rPr>
+          <w:rFonts w:ascii="Arial" w:hAnsi="Arial" w:cs="Arial"/>
+          <w:sz w:val="24"/>
+          <w:szCs w:val="24"/>
+        </w:rPr>
+      </w:pPr>
+    </w:p>
+    <w:p>
+      <w:pPr>
+        <w:pStyle w:val="Tittel"/>
+      </w:pPr>
+    </w:p>
+    <w:p>
+      <w:pPr>
+        <w:spacing w:line="360" w:lineRule="auto"/>
+        <w:rPr>
+          <w:rFonts w:ascii="Arial" w:hAnsi="Arial" w:cs="Arial"/>
+          <w:sz w:val="24"/>
+          <w:szCs w:val="24"/>
+        </w:rPr>
+      </w:pPr>
+    </w:p>
+    <w:p>
+      <w:pPr>
+        <w:spacing w:line="360" w:lineRule="auto"/>
+        <w:rPr>
+          <w:rFonts w:ascii="Arial" w:hAnsi="Arial" w:cs="Arial"/>
+          <w:sz w:val="24"/>
+          <w:szCs w:val="24"/>
+        </w:rPr>
+      </w:pPr>
+    </w:p>
+    <w:p>
+      <w:pPr>
+        <w:spacing w:line="360" w:lineRule="auto"/>
+        <w:rPr>
+          <w:rFonts w:ascii="Arial" w:hAnsi="Arial" w:cs="Arial"/>
+          <w:sz w:val="24"/>
+          <w:szCs w:val="24"/>
+        </w:rPr>
+      </w:pPr>
+    </w:p>
+    <w:p>
+      <w:pPr>
+        <w:spacing w:line="360" w:lineRule="auto"/>
+        <w:rPr>
+          <w:rFonts w:ascii="Arial" w:hAnsi="Arial" w:cs="Arial"/>
+          <w:sz w:val="24"/>
+          <w:szCs w:val="24"/>
+        </w:rPr>
+      </w:pPr>
     </w:p>
     <w:p>
       <w:pPr>
@@ -927,6 +1636,18 @@
       <w:contextualSpacing/>
     </w:pPr>
   </w:style>
+  <w:style w:type="character" w:styleId="Hyperkobling">
+    <w:name w:val="Hyperlink"/>
+    <w:basedOn w:val="Standardskriftforavsnitt"/>
+    <w:uiPriority w:val="99"/>
+    <w:semiHidden/>
+    <w:unhideWhenUsed/>
+    <w:rsid w:val="00467A24"/>
+    <w:rPr>
+      <w:color w:val="0000FF"/>
+      <w:u w:val="single"/>
+    </w:rPr>
+  </w:style>
 </w:styles>
 </file>
 

</xml_diff>